<commit_message>
moved some functions from game class into deck class and updated docx file
</commit_message>
<xml_diff>
--- a/JS-Week6_Coding-Assignment.docx
+++ b/JS-Week6_Coding-Assignment.docx
@@ -633,24 +633,25 @@
     <w:p>
       <w:pPr>
         <w:pStyle w:val="Normal"/>
+      </w:pPr>
+      <w:r>
         <w:rPr>
           <w:b w:val="1"/>
           <w:bCs w:val="1"/>
         </w:rPr>
-      </w:pPr>
-      <w:r>
-        <w:rPr>
-          <w:b w:val="1"/>
-          <w:bCs w:val="1"/>
-        </w:rPr>
         <w:t>Screenshots of Code:</w:t>
       </w:r>
+    </w:p>
+    <w:p>
+      <w:pPr>
+        <w:pStyle w:val="Normal"/>
+      </w:pPr>
       <w:r>
         <w:drawing>
-          <wp:inline wp14:editId="5B18615D" wp14:anchorId="6DE1FB50">
-            <wp:extent cx="4572000" cy="2105025"/>
+          <wp:inline wp14:editId="51834D70" wp14:anchorId="6E6E816C">
+            <wp:extent cx="5962650" cy="2571393"/>
             <wp:effectExtent l="0" t="0" r="0" b="0"/>
-            <wp:docPr id="1116836036" name="" title=""/>
+            <wp:docPr id="1545603608" name="" title=""/>
             <wp:cNvGraphicFramePr>
               <a:graphicFrameLocks noChangeAspect="1"/>
             </wp:cNvGraphicFramePr>
@@ -662,7 +663,7 @@
                     <pic:cNvPicPr/>
                   </pic:nvPicPr>
                   <pic:blipFill>
-                    <a:blip r:embed="R8d74d913e43542c1">
+                    <a:blip r:embed="R8ea6fb470d3f4cee">
                       <a:extLst>
                         <a:ext xmlns:a="http://schemas.openxmlformats.org/drawingml/2006/main" uri="{28A0092B-C50C-407E-A947-70E740481C1C}">
                           <a14:useLocalDpi val="0"/>
@@ -676,7 +677,7 @@
                   <pic:spPr>
                     <a:xfrm>
                       <a:off x="0" y="0"/>
-                      <a:ext cx="4572000" cy="2105025"/>
+                      <a:ext cx="5962650" cy="2571393"/>
                     </a:xfrm>
                     <a:prstGeom prst="rect">
                       <a:avLst/>
@@ -690,10 +691,10 @@
       </w:r>
       <w:r>
         <w:drawing>
-          <wp:inline wp14:editId="4C165B55" wp14:anchorId="516882BA">
-            <wp:extent cx="3562350" cy="2533650"/>
+          <wp:inline wp14:editId="257B77B4" wp14:anchorId="55628AA1">
+            <wp:extent cx="4572000" cy="2857500"/>
             <wp:effectExtent l="0" t="0" r="0" b="0"/>
-            <wp:docPr id="132829431" name="" title=""/>
+            <wp:docPr id="1324457421" name="" title=""/>
             <wp:cNvGraphicFramePr>
               <a:graphicFrameLocks noChangeAspect="1"/>
             </wp:cNvGraphicFramePr>
@@ -705,7 +706,7 @@
                     <pic:cNvPicPr/>
                   </pic:nvPicPr>
                   <pic:blipFill>
-                    <a:blip r:embed="Rd2678fe92866473c">
+                    <a:blip r:embed="Rc7d24cd19fe14439">
                       <a:extLst>
                         <a:ext xmlns:a="http://schemas.openxmlformats.org/drawingml/2006/main" uri="{28A0092B-C50C-407E-A947-70E740481C1C}">
                           <a14:useLocalDpi val="0"/>
@@ -719,7 +720,7 @@
                   <pic:spPr>
                     <a:xfrm>
                       <a:off x="0" y="0"/>
-                      <a:ext cx="3562350" cy="2533650"/>
+                      <a:ext cx="4572000" cy="2857500"/>
                     </a:xfrm>
                     <a:prstGeom prst="rect">
                       <a:avLst/>
@@ -731,12 +732,17 @@
           </wp:inline>
         </w:drawing>
       </w:r>
+    </w:p>
+    <w:p>
+      <w:pPr>
+        <w:pStyle w:val="Normal"/>
+      </w:pPr>
       <w:r>
         <w:drawing>
-          <wp:inline wp14:editId="057088CB" wp14:anchorId="3D2AE284">
-            <wp:extent cx="4572000" cy="1666875"/>
+          <wp:inline wp14:editId="4F6CE73A" wp14:anchorId="3BE0E8C4">
+            <wp:extent cx="4572000" cy="2638425"/>
             <wp:effectExtent l="0" t="0" r="0" b="0"/>
-            <wp:docPr id="2129940043" name="" title=""/>
+            <wp:docPr id="732487691" name="" title=""/>
             <wp:cNvGraphicFramePr>
               <a:graphicFrameLocks noChangeAspect="1"/>
             </wp:cNvGraphicFramePr>
@@ -748,7 +754,7 @@
                     <pic:cNvPicPr/>
                   </pic:nvPicPr>
                   <pic:blipFill>
-                    <a:blip r:embed="Rbf3f0a8527ec4477">
+                    <a:blip r:embed="Rfb95d83ae1e24476">
                       <a:extLst>
                         <a:ext xmlns:a="http://schemas.openxmlformats.org/drawingml/2006/main" uri="{28A0092B-C50C-407E-A947-70E740481C1C}">
                           <a14:useLocalDpi val="0"/>
@@ -762,7 +768,7 @@
                   <pic:spPr>
                     <a:xfrm>
                       <a:off x="0" y="0"/>
-                      <a:ext cx="4572000" cy="1666875"/>
+                      <a:ext cx="4572000" cy="2638425"/>
                     </a:xfrm>
                     <a:prstGeom prst="rect">
                       <a:avLst/>
@@ -774,12 +780,17 @@
           </wp:inline>
         </w:drawing>
       </w:r>
+    </w:p>
+    <w:p>
+      <w:pPr>
+        <w:pStyle w:val="Normal"/>
+      </w:pPr>
       <w:r>
         <w:drawing>
-          <wp:inline wp14:editId="3522148D" wp14:anchorId="4073EC12">
-            <wp:extent cx="4572000" cy="4324350"/>
+          <wp:inline wp14:editId="7347506C" wp14:anchorId="43FDD5F7">
+            <wp:extent cx="3667125" cy="2162175"/>
             <wp:effectExtent l="0" t="0" r="0" b="0"/>
-            <wp:docPr id="759321990" name="" title=""/>
+            <wp:docPr id="899445749" name="" title=""/>
             <wp:cNvGraphicFramePr>
               <a:graphicFrameLocks noChangeAspect="1"/>
             </wp:cNvGraphicFramePr>
@@ -791,7 +802,7 @@
                     <pic:cNvPicPr/>
                   </pic:nvPicPr>
                   <pic:blipFill>
-                    <a:blip r:embed="R93a18d66dfec442f">
+                    <a:blip r:embed="R8fa68ecb6f714eaa">
                       <a:extLst>
                         <a:ext xmlns:a="http://schemas.openxmlformats.org/drawingml/2006/main" uri="{28A0092B-C50C-407E-A947-70E740481C1C}">
                           <a14:useLocalDpi val="0"/>
@@ -805,7 +816,7 @@
                   <pic:spPr>
                     <a:xfrm>
                       <a:off x="0" y="0"/>
-                      <a:ext cx="4572000" cy="4324350"/>
+                      <a:ext cx="3667125" cy="2162175"/>
                     </a:xfrm>
                     <a:prstGeom prst="rect">
                       <a:avLst/>
@@ -817,12 +828,17 @@
           </wp:inline>
         </w:drawing>
       </w:r>
+    </w:p>
+    <w:p>
+      <w:pPr>
+        <w:pStyle w:val="Normal"/>
+      </w:pPr>
       <w:r>
         <w:drawing>
-          <wp:inline wp14:editId="131D6D34" wp14:anchorId="7C6C86C2">
-            <wp:extent cx="6581775" cy="2920663"/>
+          <wp:inline wp14:editId="3FBCB0E4" wp14:anchorId="61391189">
+            <wp:extent cx="4572000" cy="3657600"/>
             <wp:effectExtent l="0" t="0" r="0" b="0"/>
-            <wp:docPr id="2100431403" name="" title=""/>
+            <wp:docPr id="434366081" name="" title=""/>
             <wp:cNvGraphicFramePr>
               <a:graphicFrameLocks noChangeAspect="1"/>
             </wp:cNvGraphicFramePr>
@@ -834,7 +850,7 @@
                     <pic:cNvPicPr/>
                   </pic:nvPicPr>
                   <pic:blipFill>
-                    <a:blip r:embed="R7204eedddf6e4aea">
+                    <a:blip r:embed="Ra17b89824e4b4205">
                       <a:extLst>
                         <a:ext xmlns:a="http://schemas.openxmlformats.org/drawingml/2006/main" uri="{28A0092B-C50C-407E-A947-70E740481C1C}">
                           <a14:useLocalDpi val="0"/>
@@ -848,7 +864,7 @@
                   <pic:spPr>
                     <a:xfrm>
                       <a:off x="0" y="0"/>
-                      <a:ext cx="6581775" cy="2920663"/>
+                      <a:ext cx="4572000" cy="3657600"/>
                     </a:xfrm>
                     <a:prstGeom prst="rect">
                       <a:avLst/>
@@ -860,12 +876,17 @@
           </wp:inline>
         </w:drawing>
       </w:r>
+    </w:p>
+    <w:p>
+      <w:pPr>
+        <w:pStyle w:val="Normal"/>
+      </w:pPr>
       <w:r>
         <w:drawing>
-          <wp:inline wp14:editId="18BDE3A5" wp14:anchorId="3E4D6504">
-            <wp:extent cx="4572000" cy="3362325"/>
+          <wp:inline wp14:editId="202C53F9" wp14:anchorId="09BE0495">
+            <wp:extent cx="4572000" cy="1752600"/>
             <wp:effectExtent l="0" t="0" r="0" b="0"/>
-            <wp:docPr id="1355848118" name="" title=""/>
+            <wp:docPr id="2064583006" name="" title=""/>
             <wp:cNvGraphicFramePr>
               <a:graphicFrameLocks noChangeAspect="1"/>
             </wp:cNvGraphicFramePr>
@@ -877,7 +898,7 @@
                     <pic:cNvPicPr/>
                   </pic:nvPicPr>
                   <pic:blipFill>
-                    <a:blip r:embed="Re6ee52d5ee63469b">
+                    <a:blip r:embed="R0dbb612549a548e3">
                       <a:extLst>
                         <a:ext xmlns:a="http://schemas.openxmlformats.org/drawingml/2006/main" uri="{28A0092B-C50C-407E-A947-70E740481C1C}">
                           <a14:useLocalDpi val="0"/>
@@ -891,7 +912,7 @@
                   <pic:spPr>
                     <a:xfrm>
                       <a:off x="0" y="0"/>
-                      <a:ext cx="4572000" cy="3362325"/>
+                      <a:ext cx="4572000" cy="1752600"/>
                     </a:xfrm>
                     <a:prstGeom prst="rect">
                       <a:avLst/>
@@ -905,10 +926,10 @@
       </w:r>
       <w:r>
         <w:drawing>
-          <wp:inline wp14:editId="6B8C0DCC" wp14:anchorId="6D13AE8F">
-            <wp:extent cx="4572000" cy="2581275"/>
+          <wp:inline wp14:editId="652B4486" wp14:anchorId="58FB1C35">
+            <wp:extent cx="6874452" cy="3150790"/>
             <wp:effectExtent l="0" t="0" r="0" b="0"/>
-            <wp:docPr id="435897369" name="" title=""/>
+            <wp:docPr id="599686153" name="" title=""/>
             <wp:cNvGraphicFramePr>
               <a:graphicFrameLocks noChangeAspect="1"/>
             </wp:cNvGraphicFramePr>
@@ -920,7 +941,7 @@
                     <pic:cNvPicPr/>
                   </pic:nvPicPr>
                   <pic:blipFill>
-                    <a:blip r:embed="Re072aed6a5134937">
+                    <a:blip r:embed="R45acad20e2414bc6">
                       <a:extLst>
                         <a:ext xmlns:a="http://schemas.openxmlformats.org/drawingml/2006/main" uri="{28A0092B-C50C-407E-A947-70E740481C1C}">
                           <a14:useLocalDpi val="0"/>
@@ -934,7 +955,7 @@
                   <pic:spPr>
                     <a:xfrm>
                       <a:off x="0" y="0"/>
-                      <a:ext cx="4572000" cy="2581275"/>
+                      <a:ext cx="6874452" cy="3150790"/>
                     </a:xfrm>
                     <a:prstGeom prst="rect">
                       <a:avLst/>
@@ -948,10 +969,10 @@
       </w:r>
       <w:r>
         <w:drawing>
-          <wp:inline wp14:editId="25E99536" wp14:anchorId="23961094">
-            <wp:extent cx="3686175" cy="4572000"/>
+          <wp:inline wp14:editId="69BB3ABC" wp14:anchorId="4DDDB031">
+            <wp:extent cx="6286500" cy="2344341"/>
             <wp:effectExtent l="0" t="0" r="0" b="0"/>
-            <wp:docPr id="1657260435" name="" title=""/>
+            <wp:docPr id="743552962" name="" title=""/>
             <wp:cNvGraphicFramePr>
               <a:graphicFrameLocks noChangeAspect="1"/>
             </wp:cNvGraphicFramePr>
@@ -963,7 +984,7 @@
                     <pic:cNvPicPr/>
                   </pic:nvPicPr>
                   <pic:blipFill>
-                    <a:blip r:embed="Reb7696e633f0473b">
+                    <a:blip r:embed="Rde41c4a4a1644cfc">
                       <a:extLst>
                         <a:ext xmlns:a="http://schemas.openxmlformats.org/drawingml/2006/main" uri="{28A0092B-C50C-407E-A947-70E740481C1C}">
                           <a14:useLocalDpi val="0"/>
@@ -977,7 +998,7 @@
                   <pic:spPr>
                     <a:xfrm>
                       <a:off x="0" y="0"/>
-                      <a:ext cx="3686175" cy="4572000"/>
+                      <a:ext cx="6286500" cy="2344341"/>
                     </a:xfrm>
                     <a:prstGeom prst="rect">
                       <a:avLst/>
@@ -989,17 +1010,12 @@
           </wp:inline>
         </w:drawing>
       </w:r>
-    </w:p>
-    <w:p>
-      <w:pPr>
-        <w:pStyle w:val="Normal"/>
-      </w:pPr>
       <w:r>
         <w:drawing>
-          <wp:inline wp14:editId="37F8813E" wp14:anchorId="66F9B1C0">
-            <wp:extent cx="4572000" cy="2019300"/>
+          <wp:inline wp14:editId="37600586" wp14:anchorId="0C4E44AE">
+            <wp:extent cx="4391025" cy="4572000"/>
             <wp:effectExtent l="0" t="0" r="0" b="0"/>
-            <wp:docPr id="771345164" name="" title=""/>
+            <wp:docPr id="7702718" name="" title=""/>
             <wp:cNvGraphicFramePr>
               <a:graphicFrameLocks noChangeAspect="1"/>
             </wp:cNvGraphicFramePr>
@@ -1011,7 +1027,7 @@
                     <pic:cNvPicPr/>
                   </pic:nvPicPr>
                   <pic:blipFill>
-                    <a:blip r:embed="R70c79c482f6b4781">
+                    <a:blip r:embed="R3a08b0d9a7684954">
                       <a:extLst>
                         <a:ext xmlns:a="http://schemas.openxmlformats.org/drawingml/2006/main" uri="{28A0092B-C50C-407E-A947-70E740481C1C}">
                           <a14:useLocalDpi val="0"/>
@@ -1025,7 +1041,7 @@
                   <pic:spPr>
                     <a:xfrm>
                       <a:off x="0" y="0"/>
-                      <a:ext cx="4572000" cy="2019300"/>
+                      <a:ext cx="4391025" cy="4572000"/>
                     </a:xfrm>
                     <a:prstGeom prst="rect">
                       <a:avLst/>
@@ -1044,10 +1060,10 @@
       </w:pPr>
       <w:r>
         <w:drawing>
-          <wp:inline wp14:editId="1367D424" wp14:anchorId="366AABF9">
-            <wp:extent cx="4572000" cy="3990975"/>
+          <wp:inline wp14:editId="77CFD195" wp14:anchorId="6B90708B">
+            <wp:extent cx="4572000" cy="1866900"/>
             <wp:effectExtent l="0" t="0" r="0" b="0"/>
-            <wp:docPr id="1482924793" name="" title=""/>
+            <wp:docPr id="243508554" name="" title=""/>
             <wp:cNvGraphicFramePr>
               <a:graphicFrameLocks noChangeAspect="1"/>
             </wp:cNvGraphicFramePr>
@@ -1059,7 +1075,7 @@
                     <pic:cNvPicPr/>
                   </pic:nvPicPr>
                   <pic:blipFill>
-                    <a:blip r:embed="Rafe679c01b2e4a1d">
+                    <a:blip r:embed="R547ea43ed10b42bd">
                       <a:extLst>
                         <a:ext xmlns:a="http://schemas.openxmlformats.org/drawingml/2006/main" uri="{28A0092B-C50C-407E-A947-70E740481C1C}">
                           <a14:useLocalDpi val="0"/>
@@ -1073,7 +1089,7 @@
                   <pic:spPr>
                     <a:xfrm>
                       <a:off x="0" y="0"/>
-                      <a:ext cx="4572000" cy="3990975"/>
+                      <a:ext cx="4572000" cy="1866900"/>
                     </a:xfrm>
                     <a:prstGeom prst="rect">
                       <a:avLst/>
@@ -1085,6 +1101,10 @@
           </wp:inline>
         </w:drawing>
       </w:r>
+      <w:r>
+        <w:rPr/>
+        <w:t>Mocha and chai</w:t>
+      </w:r>
     </w:p>
     <w:p>
       <w:pPr>
@@ -1092,10 +1112,10 @@
       </w:pPr>
       <w:r>
         <w:drawing>
-          <wp:inline wp14:editId="3A031436" wp14:anchorId="759EF485">
-            <wp:extent cx="4572000" cy="2095500"/>
+          <wp:inline wp14:editId="087DA6D9" wp14:anchorId="1C31A321">
+            <wp:extent cx="4572000" cy="2762250"/>
             <wp:effectExtent l="0" t="0" r="0" b="0"/>
-            <wp:docPr id="2095688619" name="" title=""/>
+            <wp:docPr id="1861782921" name="" title=""/>
             <wp:cNvGraphicFramePr>
               <a:graphicFrameLocks noChangeAspect="1"/>
             </wp:cNvGraphicFramePr>
@@ -1107,7 +1127,7 @@
                     <pic:cNvPicPr/>
                   </pic:nvPicPr>
                   <pic:blipFill>
-                    <a:blip r:embed="R2ad82a994111445d">
+                    <a:blip r:embed="R609d8df9d460481a">
                       <a:extLst>
                         <a:ext xmlns:a="http://schemas.openxmlformats.org/drawingml/2006/main" uri="{28A0092B-C50C-407E-A947-70E740481C1C}">
                           <a14:useLocalDpi val="0"/>
@@ -1121,7 +1141,7 @@
                   <pic:spPr>
                     <a:xfrm>
                       <a:off x="0" y="0"/>
-                      <a:ext cx="4572000" cy="2095500"/>
+                      <a:ext cx="4572000" cy="2762250"/>
                     </a:xfrm>
                     <a:prstGeom prst="rect">
                       <a:avLst/>
@@ -1136,37 +1156,37 @@
     </w:p>
     <w:p>
       <w:pPr>
-        <w:rPr>
-          <w:b/>
-          <w:szCs w:val="24"/>
-        </w:rPr>
-      </w:pPr>
-    </w:p>
-    <w:p>
-      <w:pPr>
-        <w:rPr>
-          <w:b/>
-          <w:szCs w:val="24"/>
-        </w:rPr>
-      </w:pPr>
-      <w:r>
-        <w:rPr>
-          <w:b w:val="1"/>
-          <w:bCs w:val="1"/>
-        </w:rPr>
-        <w:t>Screenshots of Running Application:</w:t>
-      </w:r>
-    </w:p>
-    <w:p>
-      <w:pPr>
         <w:pStyle w:val="Normal"/>
       </w:pPr>
       <w:r>
+        <w:rPr/>
+        <w:t>Html for mocha and chai^</w:t>
+      </w:r>
+    </w:p>
+    <w:p>
+      <w:pPr>
+        <w:pStyle w:val="Normal"/>
+      </w:pPr>
+    </w:p>
+    <w:p>
+      <w:pPr>
+        <w:pStyle w:val="Normal"/>
+      </w:pPr>
+      <w:r>
+        <w:rPr/>
+        <w:t>Html for main js file</w:t>
+      </w:r>
+    </w:p>
+    <w:p>
+      <w:pPr>
+        <w:pStyle w:val="Normal"/>
+      </w:pPr>
+      <w:r>
         <w:drawing>
-          <wp:inline wp14:editId="6A649639" wp14:anchorId="1128370F">
-            <wp:extent cx="4572000" cy="1181100"/>
+          <wp:inline wp14:editId="5B3549C4" wp14:anchorId="629C9FF7">
+            <wp:extent cx="4572000" cy="1685925"/>
             <wp:effectExtent l="0" t="0" r="0" b="0"/>
-            <wp:docPr id="581760471" name="" title=""/>
+            <wp:docPr id="1904278944" name="" title=""/>
             <wp:cNvGraphicFramePr>
               <a:graphicFrameLocks noChangeAspect="1"/>
             </wp:cNvGraphicFramePr>
@@ -1178,7 +1198,7 @@
                     <pic:cNvPicPr/>
                   </pic:nvPicPr>
                   <pic:blipFill>
-                    <a:blip r:embed="Rfa88a8541e80429e">
+                    <a:blip r:embed="R8d6ab6c1de1b4eef">
                       <a:extLst>
                         <a:ext xmlns:a="http://schemas.openxmlformats.org/drawingml/2006/main" uri="{28A0092B-C50C-407E-A947-70E740481C1C}">
                           <a14:useLocalDpi val="0"/>
@@ -1192,7 +1212,7 @@
                   <pic:spPr>
                     <a:xfrm>
                       <a:off x="0" y="0"/>
-                      <a:ext cx="4572000" cy="1181100"/>
+                      <a:ext cx="4572000" cy="1685925"/>
                     </a:xfrm>
                     <a:prstGeom prst="rect">
                       <a:avLst/>
@@ -1207,14 +1227,29 @@
     </w:p>
     <w:p>
       <w:pPr>
+        <w:rPr>
+          <w:b/>
+          <w:szCs w:val="24"/>
+        </w:rPr>
+      </w:pPr>
+      <w:r>
+        <w:rPr>
+          <w:b w:val="1"/>
+          <w:bCs w:val="1"/>
+        </w:rPr>
+        <w:t>Screenshots of Running Application:</w:t>
+      </w:r>
+    </w:p>
+    <w:p>
+      <w:pPr>
         <w:pStyle w:val="Normal"/>
       </w:pPr>
       <w:r>
         <w:drawing>
-          <wp:inline wp14:editId="098C8008" wp14:anchorId="17B9830C">
-            <wp:extent cx="4572000" cy="1257300"/>
+          <wp:inline wp14:editId="35B7B6EC" wp14:anchorId="1011A0DA">
+            <wp:extent cx="4572000" cy="1295400"/>
             <wp:effectExtent l="0" t="0" r="0" b="0"/>
-            <wp:docPr id="1779087196" name="" title=""/>
+            <wp:docPr id="478783074" name="" title=""/>
             <wp:cNvGraphicFramePr>
               <a:graphicFrameLocks noChangeAspect="1"/>
             </wp:cNvGraphicFramePr>
@@ -1226,7 +1261,7 @@
                     <pic:cNvPicPr/>
                   </pic:nvPicPr>
                   <pic:blipFill>
-                    <a:blip r:embed="R0e7893db8ae54cc8">
+                    <a:blip r:embed="R235a5242a1f243bd">
                       <a:extLst>
                         <a:ext xmlns:a="http://schemas.openxmlformats.org/drawingml/2006/main" uri="{28A0092B-C50C-407E-A947-70E740481C1C}">
                           <a14:useLocalDpi val="0"/>
@@ -1240,7 +1275,7 @@
                   <pic:spPr>
                     <a:xfrm>
                       <a:off x="0" y="0"/>
-                      <a:ext cx="4572000" cy="1257300"/>
+                      <a:ext cx="4572000" cy="1295400"/>
                     </a:xfrm>
                     <a:prstGeom prst="rect">
                       <a:avLst/>
@@ -1259,10 +1294,10 @@
       </w:pPr>
       <w:r>
         <w:drawing>
-          <wp:inline wp14:editId="4444284C" wp14:anchorId="2302C4E0">
-            <wp:extent cx="4572000" cy="1533525"/>
+          <wp:inline wp14:editId="50484480" wp14:anchorId="14C92116">
+            <wp:extent cx="4572000" cy="1314450"/>
             <wp:effectExtent l="0" t="0" r="0" b="0"/>
-            <wp:docPr id="2014316438" name="" title=""/>
+            <wp:docPr id="1881303417" name="" title=""/>
             <wp:cNvGraphicFramePr>
               <a:graphicFrameLocks noChangeAspect="1"/>
             </wp:cNvGraphicFramePr>
@@ -1274,103 +1309,7 @@
                     <pic:cNvPicPr/>
                   </pic:nvPicPr>
                   <pic:blipFill>
-                    <a:blip r:embed="R32e1968ddd2343b9">
-                      <a:extLst>
-                        <a:ext xmlns:a="http://schemas.openxmlformats.org/drawingml/2006/main" uri="{28A0092B-C50C-407E-A947-70E740481C1C}">
-                          <a14:useLocalDpi val="0"/>
-                        </a:ext>
-                      </a:extLst>
-                    </a:blip>
-                    <a:stretch>
-                      <a:fillRect/>
-                    </a:stretch>
-                  </pic:blipFill>
-                  <pic:spPr>
-                    <a:xfrm>
-                      <a:off x="0" y="0"/>
-                      <a:ext cx="4572000" cy="1533525"/>
-                    </a:xfrm>
-                    <a:prstGeom prst="rect">
-                      <a:avLst/>
-                    </a:prstGeom>
-                  </pic:spPr>
-                </pic:pic>
-              </a:graphicData>
-            </a:graphic>
-          </wp:inline>
-        </w:drawing>
-      </w:r>
-    </w:p>
-    <w:p>
-      <w:pPr>
-        <w:pStyle w:val="Normal"/>
-      </w:pPr>
-      <w:r>
-        <w:drawing>
-          <wp:inline wp14:editId="04021041" wp14:anchorId="1E286A50">
-            <wp:extent cx="4572000" cy="1352550"/>
-            <wp:effectExtent l="0" t="0" r="0" b="0"/>
-            <wp:docPr id="830584250" name="" title=""/>
-            <wp:cNvGraphicFramePr>
-              <a:graphicFrameLocks noChangeAspect="1"/>
-            </wp:cNvGraphicFramePr>
-            <a:graphic>
-              <a:graphicData uri="http://schemas.openxmlformats.org/drawingml/2006/picture">
-                <pic:pic>
-                  <pic:nvPicPr>
-                    <pic:cNvPr id="0" name=""/>
-                    <pic:cNvPicPr/>
-                  </pic:nvPicPr>
-                  <pic:blipFill>
-                    <a:blip r:embed="R5c277b5933e74961">
-                      <a:extLst>
-                        <a:ext xmlns:a="http://schemas.openxmlformats.org/drawingml/2006/main" uri="{28A0092B-C50C-407E-A947-70E740481C1C}">
-                          <a14:useLocalDpi val="0"/>
-                        </a:ext>
-                      </a:extLst>
-                    </a:blip>
-                    <a:stretch>
-                      <a:fillRect/>
-                    </a:stretch>
-                  </pic:blipFill>
-                  <pic:spPr>
-                    <a:xfrm>
-                      <a:off x="0" y="0"/>
-                      <a:ext cx="4572000" cy="1352550"/>
-                    </a:xfrm>
-                    <a:prstGeom prst="rect">
-                      <a:avLst/>
-                    </a:prstGeom>
-                  </pic:spPr>
-                </pic:pic>
-              </a:graphicData>
-            </a:graphic>
-          </wp:inline>
-        </w:drawing>
-      </w:r>
-    </w:p>
-    <w:p>
-      <w:pPr>
-        <w:pStyle w:val="Normal"/>
-      </w:pPr>
-      <w:r>
-        <w:drawing>
-          <wp:inline wp14:editId="6276DB80" wp14:anchorId="1046A1FE">
-            <wp:extent cx="4572000" cy="1314450"/>
-            <wp:effectExtent l="0" t="0" r="0" b="0"/>
-            <wp:docPr id="1847358380" name="" title=""/>
-            <wp:cNvGraphicFramePr>
-              <a:graphicFrameLocks noChangeAspect="1"/>
-            </wp:cNvGraphicFramePr>
-            <a:graphic>
-              <a:graphicData uri="http://schemas.openxmlformats.org/drawingml/2006/picture">
-                <pic:pic>
-                  <pic:nvPicPr>
-                    <pic:cNvPr id="0" name=""/>
-                    <pic:cNvPicPr/>
-                  </pic:nvPicPr>
-                  <pic:blipFill>
-                    <a:blip r:embed="R05a94d38606b45a0">
+                    <a:blip r:embed="Rc4d7ad90b1ff4d01">
                       <a:extLst>
                         <a:ext xmlns:a="http://schemas.openxmlformats.org/drawingml/2006/main" uri="{28A0092B-C50C-407E-A947-70E740481C1C}">
                           <a14:useLocalDpi val="0"/>
@@ -1403,10 +1342,10 @@
       </w:pPr>
       <w:r>
         <w:drawing>
-          <wp:inline wp14:editId="6C27BAFC" wp14:anchorId="2123311C">
-            <wp:extent cx="4572000" cy="1971675"/>
+          <wp:inline wp14:editId="0EB0DCB6" wp14:anchorId="7168BD12">
+            <wp:extent cx="6543675" cy="1676817"/>
             <wp:effectExtent l="0" t="0" r="0" b="0"/>
-            <wp:docPr id="920709301" name="" title=""/>
+            <wp:docPr id="1004947027" name="" title=""/>
             <wp:cNvGraphicFramePr>
               <a:graphicFrameLocks noChangeAspect="1"/>
             </wp:cNvGraphicFramePr>
@@ -1418,7 +1357,7 @@
                     <pic:cNvPicPr/>
                   </pic:nvPicPr>
                   <pic:blipFill>
-                    <a:blip r:embed="R5634b8c1dfc4440f">
+                    <a:blip r:embed="R91d6b300b0fb42d8">
                       <a:extLst>
                         <a:ext xmlns:a="http://schemas.openxmlformats.org/drawingml/2006/main" uri="{28A0092B-C50C-407E-A947-70E740481C1C}">
                           <a14:useLocalDpi val="0"/>
@@ -1432,7 +1371,7 @@
                   <pic:spPr>
                     <a:xfrm>
                       <a:off x="0" y="0"/>
-                      <a:ext cx="4572000" cy="1971675"/>
+                      <a:ext cx="6543675" cy="1676817"/>
                     </a:xfrm>
                     <a:prstGeom prst="rect">
                       <a:avLst/>
@@ -1444,17 +1383,12 @@
           </wp:inline>
         </w:drawing>
       </w:r>
-    </w:p>
-    <w:p>
-      <w:pPr>
-        <w:pStyle w:val="Normal"/>
-      </w:pPr>
       <w:r>
         <w:drawing>
-          <wp:inline wp14:editId="3926E898" wp14:anchorId="3E4C4B80">
-            <wp:extent cx="4572000" cy="1314450"/>
+          <wp:inline wp14:editId="56FE7AF4" wp14:anchorId="547319DC">
+            <wp:extent cx="6483246" cy="3295650"/>
             <wp:effectExtent l="0" t="0" r="0" b="0"/>
-            <wp:docPr id="1028131549" name="" title=""/>
+            <wp:docPr id="1393195032" name="" title=""/>
             <wp:cNvGraphicFramePr>
               <a:graphicFrameLocks noChangeAspect="1"/>
             </wp:cNvGraphicFramePr>
@@ -1466,7 +1400,7 @@
                     <pic:cNvPicPr/>
                   </pic:nvPicPr>
                   <pic:blipFill>
-                    <a:blip r:embed="Rec511d8440b44d75">
+                    <a:blip r:embed="R7402d681cece421b">
                       <a:extLst>
                         <a:ext xmlns:a="http://schemas.openxmlformats.org/drawingml/2006/main" uri="{28A0092B-C50C-407E-A947-70E740481C1C}">
                           <a14:useLocalDpi val="0"/>
@@ -1480,7 +1414,7 @@
                   <pic:spPr>
                     <a:xfrm>
                       <a:off x="0" y="0"/>
-                      <a:ext cx="4572000" cy="1314450"/>
+                      <a:ext cx="6483246" cy="3295650"/>
                     </a:xfrm>
                     <a:prstGeom prst="rect">
                       <a:avLst/>
@@ -1492,17 +1426,12 @@
           </wp:inline>
         </w:drawing>
       </w:r>
-    </w:p>
-    <w:p>
-      <w:pPr>
-        <w:pStyle w:val="Normal"/>
-      </w:pPr>
       <w:r>
         <w:drawing>
-          <wp:inline wp14:editId="33CEFDB6" wp14:anchorId="0AFDC7E3">
-            <wp:extent cx="4572000" cy="1952625"/>
+          <wp:inline wp14:editId="0A9361FF" wp14:anchorId="7C348E16">
+            <wp:extent cx="6048375" cy="1713706"/>
             <wp:effectExtent l="0" t="0" r="0" b="0"/>
-            <wp:docPr id="1336665454" name="" title=""/>
+            <wp:docPr id="1005931845" name="" title=""/>
             <wp:cNvGraphicFramePr>
               <a:graphicFrameLocks noChangeAspect="1"/>
             </wp:cNvGraphicFramePr>
@@ -1514,7 +1443,7 @@
                     <pic:cNvPicPr/>
                   </pic:nvPicPr>
                   <pic:blipFill>
-                    <a:blip r:embed="R8a01517ce2364fbb">
+                    <a:blip r:embed="R0cb2bba7c27b41db">
                       <a:extLst>
                         <a:ext xmlns:a="http://schemas.openxmlformats.org/drawingml/2006/main" uri="{28A0092B-C50C-407E-A947-70E740481C1C}">
                           <a14:useLocalDpi val="0"/>
@@ -1528,7 +1457,7 @@
                   <pic:spPr>
                     <a:xfrm>
                       <a:off x="0" y="0"/>
-                      <a:ext cx="4572000" cy="1952625"/>
+                      <a:ext cx="6048375" cy="1713706"/>
                     </a:xfrm>
                     <a:prstGeom prst="rect">
                       <a:avLst/>
@@ -1540,17 +1469,12 @@
           </wp:inline>
         </w:drawing>
       </w:r>
-    </w:p>
-    <w:p>
-      <w:pPr>
-        <w:pStyle w:val="Normal"/>
-      </w:pPr>
       <w:r>
         <w:drawing>
-          <wp:inline wp14:editId="6A7E594A" wp14:anchorId="7819127B">
-            <wp:extent cx="4572000" cy="1295400"/>
+          <wp:inline wp14:editId="4CBBFC1E" wp14:anchorId="2CED0175">
+            <wp:extent cx="4572000" cy="1981200"/>
             <wp:effectExtent l="0" t="0" r="0" b="0"/>
-            <wp:docPr id="882313384" name="" title=""/>
+            <wp:docPr id="460327210" name="" title=""/>
             <wp:cNvGraphicFramePr>
               <a:graphicFrameLocks noChangeAspect="1"/>
             </wp:cNvGraphicFramePr>
@@ -1562,7 +1486,7 @@
                     <pic:cNvPicPr/>
                   </pic:nvPicPr>
                   <pic:blipFill>
-                    <a:blip r:embed="R181b15889f3c4c09">
+                    <a:blip r:embed="Rd8e8550d999b4a06">
                       <a:extLst>
                         <a:ext xmlns:a="http://schemas.openxmlformats.org/drawingml/2006/main" uri="{28A0092B-C50C-407E-A947-70E740481C1C}">
                           <a14:useLocalDpi val="0"/>
@@ -1576,7 +1500,7 @@
                   <pic:spPr>
                     <a:xfrm>
                       <a:off x="0" y="0"/>
-                      <a:ext cx="4572000" cy="1295400"/>
+                      <a:ext cx="4572000" cy="1981200"/>
                     </a:xfrm>
                     <a:prstGeom prst="rect">
                       <a:avLst/>
@@ -1588,17 +1512,12 @@
           </wp:inline>
         </w:drawing>
       </w:r>
-    </w:p>
-    <w:p>
-      <w:pPr>
-        <w:pStyle w:val="Normal"/>
-      </w:pPr>
       <w:r>
         <w:drawing>
-          <wp:inline wp14:editId="21F35502" wp14:anchorId="18AD5B31">
-            <wp:extent cx="4572000" cy="1971675"/>
+          <wp:inline wp14:editId="732877B9" wp14:anchorId="264B7473">
+            <wp:extent cx="4572000" cy="1285875"/>
             <wp:effectExtent l="0" t="0" r="0" b="0"/>
-            <wp:docPr id="1494622197" name="" title=""/>
+            <wp:docPr id="607876319" name="" title=""/>
             <wp:cNvGraphicFramePr>
               <a:graphicFrameLocks noChangeAspect="1"/>
             </wp:cNvGraphicFramePr>
@@ -1610,7 +1529,7 @@
                     <pic:cNvPicPr/>
                   </pic:nvPicPr>
                   <pic:blipFill>
-                    <a:blip r:embed="R5bdce5f7e07246e2">
+                    <a:blip r:embed="R6471e18d001b41af">
                       <a:extLst>
                         <a:ext xmlns:a="http://schemas.openxmlformats.org/drawingml/2006/main" uri="{28A0092B-C50C-407E-A947-70E740481C1C}">
                           <a14:useLocalDpi val="0"/>
@@ -1624,7 +1543,7 @@
                   <pic:spPr>
                     <a:xfrm>
                       <a:off x="0" y="0"/>
-                      <a:ext cx="4572000" cy="1971675"/>
+                      <a:ext cx="4572000" cy="1285875"/>
                     </a:xfrm>
                     <a:prstGeom prst="rect">
                       <a:avLst/>
@@ -1643,10 +1562,10 @@
       </w:pPr>
       <w:r>
         <w:drawing>
-          <wp:inline wp14:editId="5B10F007" wp14:anchorId="6D4CCC38">
-            <wp:extent cx="4572000" cy="1343025"/>
+          <wp:inline wp14:editId="6C459F8C" wp14:anchorId="57ED314E">
+            <wp:extent cx="4572000" cy="1981200"/>
             <wp:effectExtent l="0" t="0" r="0" b="0"/>
-            <wp:docPr id="1560758333" name="" title=""/>
+            <wp:docPr id="1744966740" name="" title=""/>
             <wp:cNvGraphicFramePr>
               <a:graphicFrameLocks noChangeAspect="1"/>
             </wp:cNvGraphicFramePr>
@@ -1658,7 +1577,7 @@
                     <pic:cNvPicPr/>
                   </pic:nvPicPr>
                   <pic:blipFill>
-                    <a:blip r:embed="Re822003b7ab4465f">
+                    <a:blip r:embed="Rbdcaaff9cade4527">
                       <a:extLst>
                         <a:ext xmlns:a="http://schemas.openxmlformats.org/drawingml/2006/main" uri="{28A0092B-C50C-407E-A947-70E740481C1C}">
                           <a14:useLocalDpi val="0"/>
@@ -1672,7 +1591,7 @@
                   <pic:spPr>
                     <a:xfrm>
                       <a:off x="0" y="0"/>
-                      <a:ext cx="4572000" cy="1343025"/>
+                      <a:ext cx="4572000" cy="1981200"/>
                     </a:xfrm>
                     <a:prstGeom prst="rect">
                       <a:avLst/>
@@ -1689,12 +1608,26 @@
       <w:pPr>
         <w:pStyle w:val="Normal"/>
       </w:pPr>
+    </w:p>
+    <w:p>
+      <w:pPr>
+        <w:pStyle w:val="Normal"/>
+      </w:pPr>
+      <w:r>
+        <w:rPr/>
+        <w:t>This process repeats itself until players have drawn all of their cards ^</w:t>
+      </w:r>
+    </w:p>
+    <w:p>
+      <w:pPr>
+        <w:pStyle w:val="Normal"/>
+      </w:pPr>
       <w:r>
         <w:drawing>
-          <wp:inline wp14:editId="43AAF890" wp14:anchorId="0AE99379">
-            <wp:extent cx="4572000" cy="1952625"/>
+          <wp:inline wp14:editId="17201E51" wp14:anchorId="7CEFECBB">
+            <wp:extent cx="5715000" cy="1952625"/>
             <wp:effectExtent l="0" t="0" r="0" b="0"/>
-            <wp:docPr id="757512955" name="" title=""/>
+            <wp:docPr id="989001052" name="" title=""/>
             <wp:cNvGraphicFramePr>
               <a:graphicFrameLocks noChangeAspect="1"/>
             </wp:cNvGraphicFramePr>
@@ -1706,7 +1639,7 @@
                     <pic:cNvPicPr/>
                   </pic:nvPicPr>
                   <pic:blipFill>
-                    <a:blip r:embed="Rfb883470516a425f">
+                    <a:blip r:embed="R1504cf015d714ab3">
                       <a:extLst>
                         <a:ext xmlns:a="http://schemas.openxmlformats.org/drawingml/2006/main" uri="{28A0092B-C50C-407E-A947-70E740481C1C}">
                           <a14:useLocalDpi val="0"/>
@@ -1720,7 +1653,7 @@
                   <pic:spPr>
                     <a:xfrm>
                       <a:off x="0" y="0"/>
-                      <a:ext cx="4572000" cy="1952625"/>
+                      <a:ext cx="5715000" cy="1952625"/>
                     </a:xfrm>
                     <a:prstGeom prst="rect">
                       <a:avLst/>
@@ -1739,37 +1672,24 @@
       </w:pPr>
       <w:r>
         <w:rPr/>
-        <w:t>(</w:t>
-      </w:r>
-      <w:proofErr w:type="gramStart"/>
-      <w:r>
-        <w:rPr/>
-        <w:t>this</w:t>
-      </w:r>
-      <w:proofErr w:type="gramEnd"/>
-      <w:r>
-        <w:rPr/>
-        <w:t xml:space="preserve"> process </w:t>
-      </w:r>
-      <w:r>
-        <w:rPr/>
-        <w:t>repeats</w:t>
-      </w:r>
-      <w:r>
-        <w:rPr/>
-        <w:t xml:space="preserve"> itself until there are no more cards left for the players to draw)</w:t>
+        <w:t>Drawing the same value card resulting in no points awarded ^</w:t>
       </w:r>
     </w:p>
     <w:p>
       <w:pPr>
         <w:pStyle w:val="Normal"/>
       </w:pPr>
+    </w:p>
+    <w:p>
+      <w:pPr>
+        <w:pStyle w:val="Normal"/>
+      </w:pPr>
       <w:r>
         <w:drawing>
-          <wp:inline wp14:editId="186F24C8" wp14:anchorId="7A15D59D">
-            <wp:extent cx="4572000" cy="1571625"/>
+          <wp:inline wp14:editId="72C933DE" wp14:anchorId="6F0199A0">
+            <wp:extent cx="4572000" cy="1438275"/>
             <wp:effectExtent l="0" t="0" r="0" b="0"/>
-            <wp:docPr id="1482686174" name="" title=""/>
+            <wp:docPr id="701383737" name="" title=""/>
             <wp:cNvGraphicFramePr>
               <a:graphicFrameLocks noChangeAspect="1"/>
             </wp:cNvGraphicFramePr>
@@ -1781,7 +1701,7 @@
                     <pic:cNvPicPr/>
                   </pic:nvPicPr>
                   <pic:blipFill>
-                    <a:blip r:embed="Rd41e076998a44497">
+                    <a:blip r:embed="Rf586a48a34364949">
                       <a:extLst>
                         <a:ext xmlns:a="http://schemas.openxmlformats.org/drawingml/2006/main" uri="{28A0092B-C50C-407E-A947-70E740481C1C}">
                           <a14:useLocalDpi val="0"/>
@@ -1795,7 +1715,7 @@
                   <pic:spPr>
                     <a:xfrm>
                       <a:off x="0" y="0"/>
-                      <a:ext cx="4572000" cy="1571625"/>
+                      <a:ext cx="4572000" cy="1438275"/>
                     </a:xfrm>
                     <a:prstGeom prst="rect">
                       <a:avLst/>
@@ -1809,19 +1729,24 @@
       </w:r>
       <w:r>
         <w:rPr/>
-        <w:t>Drawing the same value card. No points awarded</w:t>
+        <w:t>Winning screen. In this game player 2 won with a score of 13</w:t>
       </w:r>
     </w:p>
     <w:p>
       <w:pPr>
         <w:pStyle w:val="Normal"/>
       </w:pPr>
+    </w:p>
+    <w:p>
+      <w:pPr>
+        <w:pStyle w:val="Normal"/>
+      </w:pPr>
       <w:r>
         <w:drawing>
-          <wp:inline wp14:editId="5479BB58" wp14:anchorId="20B03560">
-            <wp:extent cx="3495675" cy="4572000"/>
+          <wp:inline wp14:editId="5FD653C3" wp14:anchorId="72B1A918">
+            <wp:extent cx="4037290" cy="5086350"/>
             <wp:effectExtent l="0" t="0" r="0" b="0"/>
-            <wp:docPr id="713329476" name="" title=""/>
+            <wp:docPr id="910523172" name="" title=""/>
             <wp:cNvGraphicFramePr>
               <a:graphicFrameLocks noChangeAspect="1"/>
             </wp:cNvGraphicFramePr>
@@ -1833,7 +1758,7 @@
                     <pic:cNvPicPr/>
                   </pic:nvPicPr>
                   <pic:blipFill>
-                    <a:blip r:embed="R061dc05abd094fc4">
+                    <a:blip r:embed="Rc30961d667194c9d">
                       <a:extLst>
                         <a:ext xmlns:a="http://schemas.openxmlformats.org/drawingml/2006/main" uri="{28A0092B-C50C-407E-A947-70E740481C1C}">
                           <a14:useLocalDpi val="0"/>
@@ -1847,7 +1772,7 @@
                   <pic:spPr>
                     <a:xfrm>
                       <a:off x="0" y="0"/>
-                      <a:ext cx="3495675" cy="4572000"/>
+                      <a:ext cx="4037290" cy="5086350"/>
                     </a:xfrm>
                     <a:prstGeom prst="rect">
                       <a:avLst/>
@@ -1859,15 +1784,15 @@
           </wp:inline>
         </w:drawing>
       </w:r>
+      <w:r>
+        <w:rPr/>
+        <w:t xml:space="preserve">Information being logged to console </w:t>
+      </w:r>
     </w:p>
     <w:p>
       <w:pPr>
         <w:pStyle w:val="Normal"/>
       </w:pPr>
-      <w:r>
-        <w:rPr/>
-        <w:t xml:space="preserve">Logging to the console info^ </w:t>
-      </w:r>
     </w:p>
     <w:p>
       <w:pPr>
@@ -1875,10 +1800,10 @@
       </w:pPr>
       <w:r>
         <w:drawing>
-          <wp:inline wp14:editId="65700C98" wp14:anchorId="407FD6A8">
-            <wp:extent cx="6159812" cy="5210175"/>
+          <wp:inline wp14:editId="648E270A" wp14:anchorId="730C2D0C">
+            <wp:extent cx="4572000" cy="1724025"/>
             <wp:effectExtent l="0" t="0" r="0" b="0"/>
-            <wp:docPr id="673756838" name="" title=""/>
+            <wp:docPr id="1929121614" name="" title=""/>
             <wp:cNvGraphicFramePr>
               <a:graphicFrameLocks noChangeAspect="1"/>
             </wp:cNvGraphicFramePr>
@@ -1890,7 +1815,7 @@
                     <pic:cNvPicPr/>
                   </pic:nvPicPr>
                   <pic:blipFill>
-                    <a:blip r:embed="R217234614f0c4ab2">
+                    <a:blip r:embed="R53a98eeea89142e8">
                       <a:extLst>
                         <a:ext xmlns:a="http://schemas.openxmlformats.org/drawingml/2006/main" uri="{28A0092B-C50C-407E-A947-70E740481C1C}">
                           <a14:useLocalDpi val="0"/>
@@ -1904,7 +1829,7 @@
                   <pic:spPr>
                     <a:xfrm>
                       <a:off x="0" y="0"/>
-                      <a:ext cx="6159812" cy="5210175"/>
+                      <a:ext cx="4572000" cy="1724025"/>
                     </a:xfrm>
                     <a:prstGeom prst="rect">
                       <a:avLst/>
@@ -1918,13 +1843,8 @@
       </w:r>
       <w:r>
         <w:rPr/>
-        <w:t>Player 2 won this game^</w:t>
-      </w:r>
-    </w:p>
-    <w:p>
-      <w:pPr>
-        <w:pStyle w:val="Normal"/>
-      </w:pPr>
+        <w:t>Mocha and chai</w:t>
+      </w:r>
     </w:p>
     <w:p>
       <w:pPr>

</xml_diff>